<commit_message>
Planification réelle + Nomenclature du code
</commit_message>
<xml_diff>
--- a/Rapport/Journal_de_bord.docx
+++ b/Rapport/Journal_de_bord.docx
@@ -120,6 +120,40 @@
       </w:r>
       <w:r>
         <w:t>ensemble de la fenêtre de base où se trouvera chaque vue, considéré sous Qt comme des widgets qui pourront être développé parallèlement.</w:t>
+      </w:r>
+    </w:p>
+    <w:p>
+      <w:pPr>
+        <w:pStyle w:val="Titre2"/>
+      </w:pPr>
+      <w:r>
+        <w:t>21.04.2015</w:t>
+      </w:r>
+    </w:p>
+    <w:p>
+      <w:r>
+        <w:t>Il ne reste plus qu’une semaine avant la présentation intermédiaire. Selon la planification initiale, il était prévu que la vue Calendrier soit gérée par une personne, seulement après étude de Qt, nous nous sommes rendu compte qu’elle serait certainement la plus longue et compliquée à développer.</w:t>
+      </w:r>
+    </w:p>
+    <w:p>
+      <w:r>
+        <w:t>Pour pouvoir présenter une version fonctionnelle de notre produit, nous allons distribuer 3 personnes sur la vue Résumé et les deux dernières p</w:t>
+      </w:r>
+      <w:r>
+        <w:t>ersonnes sur la vue Tâches.</w:t>
+      </w:r>
+    </w:p>
+    <w:p>
+      <w:r>
+        <w:t>David et Paul commence le développement de la vue Résumé.</w:t>
+      </w:r>
+    </w:p>
+    <w:p>
+      <w:r>
+        <w:t>Mario, Thibaud et Jérôme commence le développement de la vue tâche</w:t>
+      </w:r>
+      <w:r>
+        <w:t>.</w:t>
       </w:r>
       <w:bookmarkStart w:id="0" w:name="_GoBack"/>
       <w:bookmarkEnd w:id="0"/>

</xml_diff>